<commit_message>
Correction bugs. Correction word template and code for Division printing.
</commit_message>
<xml_diff>
--- a/WorkDivision/WorkDivision/bin/Debug/DivisionTemplate.docx
+++ b/WorkDivision/WorkDivision/bin/Debug/DivisionTemplate.docx
@@ -453,6 +453,7 @@
               <w:jc w:val="center"/>
               <w:rPr>
                 <w:rFonts w:ascii="Times New Roman" w:hAnsi="Times New Roman" w:cs="Times New Roman"/>
+                <w:b/>
                 <w:sz w:val="16"/>
                 <w:szCs w:val="16"/>
               </w:rPr>
@@ -460,6 +461,7 @@
             <w:r>
               <w:rPr>
                 <w:rFonts w:ascii="Times New Roman" w:hAnsi="Times New Roman" w:cs="Times New Roman"/>
+                <w:b/>
                 <w:sz w:val="16"/>
                 <w:szCs w:val="16"/>
               </w:rPr>
@@ -474,6 +476,7 @@
               <w:jc w:val="center"/>
               <w:rPr>
                 <w:rFonts w:ascii="Times New Roman" w:hAnsi="Times New Roman" w:cs="Times New Roman"/>
+                <w:b/>
                 <w:sz w:val="16"/>
                 <w:szCs w:val="16"/>
               </w:rPr>
@@ -482,6 +485,7 @@
             <w:r>
               <w:rPr>
                 <w:rFonts w:ascii="Times New Roman" w:hAnsi="Times New Roman" w:cs="Times New Roman"/>
+                <w:b/>
                 <w:sz w:val="16"/>
                 <w:szCs w:val="16"/>
               </w:rPr>
@@ -502,6 +506,7 @@
               <w:jc w:val="center"/>
               <w:rPr>
                 <w:rFonts w:ascii="Times New Roman" w:hAnsi="Times New Roman" w:cs="Times New Roman"/>
+                <w:b/>
                 <w:sz w:val="16"/>
                 <w:szCs w:val="16"/>
               </w:rPr>
@@ -509,40 +514,35 @@
             <w:r>
               <w:rPr>
                 <w:rFonts w:ascii="Times New Roman" w:hAnsi="Times New Roman" w:cs="Times New Roman"/>
-                <w:sz w:val="16"/>
-                <w:szCs w:val="16"/>
-              </w:rPr>
-              <w:t xml:space="preserve">Наименование </w:t>
+                <w:b/>
+                <w:sz w:val="16"/>
+                <w:szCs w:val="16"/>
+              </w:rPr>
+              <w:t>Наименование операции</w:t>
             </w:r>
+          </w:p>
+        </w:tc>
+        <w:tc>
+          <w:tcPr>
+            <w:tcW w:w="708" w:type="dxa"/>
+          </w:tcPr>
+          <w:p>
+            <w:pPr>
+              <w:tabs>
+                <w:tab w:val="left" w:pos="1662"/>
+              </w:tabs>
+              <w:jc w:val="center"/>
+              <w:rPr>
+                <w:rFonts w:ascii="Times New Roman" w:hAnsi="Times New Roman" w:cs="Times New Roman"/>
+                <w:b/>
+                <w:sz w:val="16"/>
+                <w:szCs w:val="16"/>
+              </w:rPr>
+            </w:pPr>
             <w:r>
               <w:rPr>
                 <w:rFonts w:ascii="Times New Roman" w:hAnsi="Times New Roman" w:cs="Times New Roman"/>
-                <w:sz w:val="16"/>
-                <w:szCs w:val="16"/>
-              </w:rPr>
-              <w:t>операции</w:t>
-            </w:r>
-          </w:p>
-        </w:tc>
-        <w:tc>
-          <w:tcPr>
-            <w:tcW w:w="708" w:type="dxa"/>
-          </w:tcPr>
-          <w:p>
-            <w:pPr>
-              <w:tabs>
-                <w:tab w:val="left" w:pos="1662"/>
-              </w:tabs>
-              <w:jc w:val="center"/>
-              <w:rPr>
-                <w:rFonts w:ascii="Times New Roman" w:hAnsi="Times New Roman" w:cs="Times New Roman"/>
-                <w:sz w:val="16"/>
-                <w:szCs w:val="16"/>
-              </w:rPr>
-            </w:pPr>
-            <w:r>
-              <w:rPr>
-                <w:rFonts w:ascii="Times New Roman" w:hAnsi="Times New Roman" w:cs="Times New Roman"/>
+                <w:b/>
                 <w:sz w:val="16"/>
                 <w:szCs w:val="16"/>
               </w:rPr>
@@ -562,6 +562,7 @@
               <w:jc w:val="center"/>
               <w:rPr>
                 <w:rFonts w:ascii="Times New Roman" w:hAnsi="Times New Roman" w:cs="Times New Roman"/>
+                <w:b/>
                 <w:sz w:val="16"/>
                 <w:szCs w:val="16"/>
               </w:rPr>
@@ -569,6 +570,7 @@
             <w:r>
               <w:rPr>
                 <w:rFonts w:ascii="Times New Roman" w:hAnsi="Times New Roman" w:cs="Times New Roman"/>
+                <w:b/>
                 <w:sz w:val="16"/>
                 <w:szCs w:val="16"/>
               </w:rPr>
@@ -588,6 +590,7 @@
               <w:jc w:val="center"/>
               <w:rPr>
                 <w:rFonts w:ascii="Times New Roman" w:hAnsi="Times New Roman" w:cs="Times New Roman"/>
+                <w:b/>
                 <w:sz w:val="16"/>
                 <w:szCs w:val="16"/>
               </w:rPr>
@@ -595,6 +598,7 @@
             <w:r>
               <w:rPr>
                 <w:rFonts w:ascii="Times New Roman" w:hAnsi="Times New Roman" w:cs="Times New Roman"/>
+                <w:b/>
                 <w:sz w:val="16"/>
                 <w:szCs w:val="16"/>
               </w:rPr>
@@ -614,6 +618,7 @@
               <w:jc w:val="center"/>
               <w:rPr>
                 <w:rFonts w:ascii="Times New Roman" w:hAnsi="Times New Roman" w:cs="Times New Roman"/>
+                <w:b/>
                 <w:sz w:val="16"/>
                 <w:szCs w:val="16"/>
               </w:rPr>
@@ -621,6 +626,7 @@
             <w:r>
               <w:rPr>
                 <w:rFonts w:ascii="Times New Roman" w:hAnsi="Times New Roman" w:cs="Times New Roman"/>
+                <w:b/>
                 <w:sz w:val="16"/>
                 <w:szCs w:val="16"/>
               </w:rPr>
@@ -635,6 +641,7 @@
               <w:jc w:val="center"/>
               <w:rPr>
                 <w:rFonts w:ascii="Times New Roman" w:hAnsi="Times New Roman" w:cs="Times New Roman"/>
+                <w:b/>
                 <w:sz w:val="16"/>
                 <w:szCs w:val="16"/>
               </w:rPr>
@@ -642,6 +649,7 @@
             <w:r>
               <w:rPr>
                 <w:rFonts w:ascii="Times New Roman" w:hAnsi="Times New Roman" w:cs="Times New Roman"/>
+                <w:b/>
                 <w:sz w:val="16"/>
                 <w:szCs w:val="16"/>
               </w:rPr>
@@ -661,6 +669,7 @@
               <w:jc w:val="center"/>
               <w:rPr>
                 <w:rFonts w:ascii="Times New Roman" w:hAnsi="Times New Roman" w:cs="Times New Roman"/>
+                <w:b/>
                 <w:sz w:val="16"/>
                 <w:szCs w:val="16"/>
               </w:rPr>
@@ -668,6 +677,7 @@
             <w:r>
               <w:rPr>
                 <w:rFonts w:ascii="Times New Roman" w:hAnsi="Times New Roman" w:cs="Times New Roman"/>
+                <w:b/>
                 <w:sz w:val="16"/>
                 <w:szCs w:val="16"/>
               </w:rPr>
@@ -687,6 +697,7 @@
               <w:jc w:val="center"/>
               <w:rPr>
                 <w:rFonts w:ascii="Times New Roman" w:hAnsi="Times New Roman" w:cs="Times New Roman"/>
+                <w:b/>
                 <w:sz w:val="16"/>
                 <w:szCs w:val="16"/>
               </w:rPr>
@@ -694,6 +705,7 @@
             <w:r>
               <w:rPr>
                 <w:rFonts w:ascii="Times New Roman" w:hAnsi="Times New Roman" w:cs="Times New Roman"/>
+                <w:b/>
                 <w:sz w:val="16"/>
                 <w:szCs w:val="16"/>
               </w:rPr>
@@ -713,6 +725,7 @@
               <w:jc w:val="center"/>
               <w:rPr>
                 <w:rFonts w:ascii="Times New Roman" w:hAnsi="Times New Roman" w:cs="Times New Roman"/>
+                <w:b/>
                 <w:sz w:val="16"/>
                 <w:szCs w:val="16"/>
               </w:rPr>
@@ -720,6 +733,7 @@
             <w:r>
               <w:rPr>
                 <w:rFonts w:ascii="Times New Roman" w:hAnsi="Times New Roman" w:cs="Times New Roman"/>
+                <w:b/>
                 <w:sz w:val="16"/>
                 <w:szCs w:val="16"/>
               </w:rPr>
@@ -781,8 +795,6 @@
                 <w:szCs w:val="16"/>
               </w:rPr>
             </w:pPr>
-            <w:bookmarkStart w:id="8" w:name="_GoBack"/>
-            <w:bookmarkEnd w:id="8"/>
           </w:p>
         </w:tc>
         <w:tc>
@@ -903,10 +915,111 @@
         <w:jc w:val="center"/>
         <w:rPr>
           <w:rFonts w:ascii="Times New Roman" w:hAnsi="Times New Roman" w:cs="Times New Roman"/>
+        </w:rPr>
+      </w:pPr>
+    </w:p>
+    <w:tbl>
+      <w:tblPr>
+        <w:tblStyle w:val="a3"/>
+        <w:tblW w:w="5387" w:type="dxa"/>
+        <w:tblInd w:w="5098" w:type="dxa"/>
+        <w:tblLook w:val="04A0" w:firstRow="1" w:lastRow="0" w:firstColumn="1" w:lastColumn="0" w:noHBand="0" w:noVBand="1"/>
+      </w:tblPr>
+      <w:tblGrid>
+        <w:gridCol w:w="1843"/>
+        <w:gridCol w:w="1134"/>
+        <w:gridCol w:w="1276"/>
+        <w:gridCol w:w="1134"/>
+      </w:tblGrid>
+      <w:tr>
+        <w:tc>
+          <w:tcPr>
+            <w:tcW w:w="1843" w:type="dxa"/>
+          </w:tcPr>
+          <w:p>
+            <w:pPr>
+              <w:tabs>
+                <w:tab w:val="left" w:pos="1662"/>
+              </w:tabs>
+              <w:jc w:val="center"/>
+              <w:rPr>
+                <w:rFonts w:ascii="Times New Roman" w:hAnsi="Times New Roman" w:cs="Times New Roman"/>
+                <w:b/>
+              </w:rPr>
+            </w:pPr>
+            <w:r>
+              <w:rPr>
+                <w:rFonts w:ascii="Times New Roman" w:hAnsi="Times New Roman" w:cs="Times New Roman"/>
+                <w:b/>
+              </w:rPr>
+              <w:t>Итого</w:t>
+            </w:r>
+          </w:p>
+        </w:tc>
+        <w:tc>
+          <w:tcPr>
+            <w:tcW w:w="1134" w:type="dxa"/>
+          </w:tcPr>
+          <w:p>
+            <w:pPr>
+              <w:tabs>
+                <w:tab w:val="left" w:pos="1662"/>
+              </w:tabs>
+              <w:jc w:val="center"/>
+              <w:rPr>
+                <w:rFonts w:ascii="Times New Roman" w:hAnsi="Times New Roman" w:cs="Times New Roman"/>
+              </w:rPr>
+            </w:pPr>
+          </w:p>
+        </w:tc>
+        <w:tc>
+          <w:tcPr>
+            <w:tcW w:w="1276" w:type="dxa"/>
+          </w:tcPr>
+          <w:p>
+            <w:pPr>
+              <w:tabs>
+                <w:tab w:val="left" w:pos="1662"/>
+              </w:tabs>
+              <w:jc w:val="center"/>
+              <w:rPr>
+                <w:rFonts w:ascii="Times New Roman" w:hAnsi="Times New Roman" w:cs="Times New Roman"/>
+              </w:rPr>
+            </w:pPr>
+          </w:p>
+        </w:tc>
+        <w:tc>
+          <w:tcPr>
+            <w:tcW w:w="1134" w:type="dxa"/>
+          </w:tcPr>
+          <w:p>
+            <w:pPr>
+              <w:tabs>
+                <w:tab w:val="left" w:pos="1662"/>
+              </w:tabs>
+              <w:jc w:val="center"/>
+              <w:rPr>
+                <w:rFonts w:ascii="Times New Roman" w:hAnsi="Times New Roman" w:cs="Times New Roman"/>
+              </w:rPr>
+            </w:pPr>
+          </w:p>
+        </w:tc>
+      </w:tr>
+    </w:tbl>
+    <w:p>
+      <w:pPr>
+        <w:tabs>
+          <w:tab w:val="left" w:pos="1662"/>
+        </w:tabs>
+        <w:jc w:val="center"/>
+        <w:rPr>
+          <w:rFonts w:ascii="Times New Roman" w:hAnsi="Times New Roman" w:cs="Times New Roman"/>
           <w:sz w:val="28"/>
           <w:szCs w:val="28"/>
         </w:rPr>
       </w:pPr>
+      <w:bookmarkStart w:id="8" w:name="_GoBack"/>
+      <w:bookmarkEnd w:id="8"/>
     </w:p>
     <w:sectPr>
       <w:pgSz w:w="11906" w:h="16838"/>
@@ -1627,7 +1740,7 @@
 </file>
 
 <file path=customXml/itemProps1.xml><?xml version="1.0" encoding="utf-8"?>
-<ds:datastoreItem xmlns:ds="http://schemas.openxmlformats.org/officeDocument/2006/customXml" ds:itemID="{C3E938A8-0AE5-4843-943D-7190286D2D51}">
+<ds:datastoreItem xmlns:ds="http://schemas.openxmlformats.org/officeDocument/2006/customXml" ds:itemID="{30A5B542-268E-47DE-A5A9-79EA6398360A}">
   <ds:schemaRefs>
     <ds:schemaRef ds:uri="http://schemas.openxmlformats.org/officeDocument/2006/bibliography"/>
   </ds:schemaRefs>

</xml_diff>

<commit_message>
Add comments, fix some bugs.
</commit_message>
<xml_diff>
--- a/WorkDivision/WorkDivision/bin/Debug/DivisionTemplate.docx
+++ b/WorkDivision/WorkDivision/bin/Debug/DivisionTemplate.docx
@@ -410,6 +410,8 @@
           <w:szCs w:val="28"/>
         </w:rPr>
       </w:pPr>
+      <w:bookmarkStart w:id="7" w:name="_GoBack"/>
+      <w:bookmarkEnd w:id="7"/>
       <w:r>
         <w:rPr>
           <w:rFonts w:ascii="Times New Roman" w:hAnsi="Times New Roman" w:cs="Times New Roman"/>
@@ -419,8 +421,8 @@
         <w:lastRenderedPageBreak/>
         <w:t xml:space="preserve">Модель </w:t>
       </w:r>
-      <w:bookmarkStart w:id="7" w:name="model2"/>
-      <w:bookmarkEnd w:id="7"/>
+      <w:bookmarkStart w:id="8" w:name="model2"/>
+      <w:bookmarkEnd w:id="8"/>
     </w:p>
     <w:tbl>
       <w:tblPr>
@@ -755,8 +757,8 @@
               <w:jc w:val="center"/>
               <w:rPr>
                 <w:rFonts w:ascii="Times New Roman" w:hAnsi="Times New Roman" w:cs="Times New Roman"/>
-                <w:sz w:val="16"/>
-                <w:szCs w:val="16"/>
+                <w:sz w:val="20"/>
+                <w:szCs w:val="20"/>
               </w:rPr>
             </w:pPr>
           </w:p>
@@ -773,8 +775,8 @@
               <w:jc w:val="center"/>
               <w:rPr>
                 <w:rFonts w:ascii="Times New Roman" w:hAnsi="Times New Roman" w:cs="Times New Roman"/>
-                <w:sz w:val="16"/>
-                <w:szCs w:val="16"/>
+                <w:sz w:val="20"/>
+                <w:szCs w:val="20"/>
               </w:rPr>
             </w:pPr>
           </w:p>
@@ -791,8 +793,8 @@
               <w:jc w:val="center"/>
               <w:rPr>
                 <w:rFonts w:ascii="Times New Roman" w:hAnsi="Times New Roman" w:cs="Times New Roman"/>
-                <w:sz w:val="16"/>
-                <w:szCs w:val="16"/>
+                <w:sz w:val="20"/>
+                <w:szCs w:val="20"/>
               </w:rPr>
             </w:pPr>
           </w:p>
@@ -809,8 +811,8 @@
               <w:jc w:val="center"/>
               <w:rPr>
                 <w:rFonts w:ascii="Times New Roman" w:hAnsi="Times New Roman" w:cs="Times New Roman"/>
-                <w:sz w:val="16"/>
-                <w:szCs w:val="16"/>
+                <w:sz w:val="20"/>
+                <w:szCs w:val="20"/>
               </w:rPr>
             </w:pPr>
           </w:p>
@@ -827,8 +829,8 @@
               <w:jc w:val="center"/>
               <w:rPr>
                 <w:rFonts w:ascii="Times New Roman" w:hAnsi="Times New Roman" w:cs="Times New Roman"/>
-                <w:sz w:val="16"/>
-                <w:szCs w:val="16"/>
+                <w:sz w:val="20"/>
+                <w:szCs w:val="20"/>
               </w:rPr>
             </w:pPr>
           </w:p>
@@ -845,8 +847,8 @@
               <w:jc w:val="center"/>
               <w:rPr>
                 <w:rFonts w:ascii="Times New Roman" w:hAnsi="Times New Roman" w:cs="Times New Roman"/>
-                <w:sz w:val="16"/>
-                <w:szCs w:val="16"/>
+                <w:sz w:val="20"/>
+                <w:szCs w:val="20"/>
               </w:rPr>
             </w:pPr>
           </w:p>
@@ -863,8 +865,8 @@
               <w:jc w:val="center"/>
               <w:rPr>
                 <w:rFonts w:ascii="Times New Roman" w:hAnsi="Times New Roman" w:cs="Times New Roman"/>
-                <w:sz w:val="16"/>
-                <w:szCs w:val="16"/>
+                <w:sz w:val="20"/>
+                <w:szCs w:val="20"/>
               </w:rPr>
             </w:pPr>
           </w:p>
@@ -881,8 +883,8 @@
               <w:jc w:val="center"/>
               <w:rPr>
                 <w:rFonts w:ascii="Times New Roman" w:hAnsi="Times New Roman" w:cs="Times New Roman"/>
-                <w:sz w:val="16"/>
-                <w:szCs w:val="16"/>
+                <w:sz w:val="20"/>
+                <w:szCs w:val="20"/>
               </w:rPr>
             </w:pPr>
           </w:p>
@@ -899,8 +901,8 @@
               <w:jc w:val="center"/>
               <w:rPr>
                 <w:rFonts w:ascii="Times New Roman" w:hAnsi="Times New Roman" w:cs="Times New Roman"/>
-                <w:sz w:val="16"/>
-                <w:szCs w:val="16"/>
+                <w:sz w:val="20"/>
+                <w:szCs w:val="20"/>
               </w:rPr>
             </w:pPr>
           </w:p>
@@ -1018,12 +1020,10 @@
           <w:szCs w:val="28"/>
         </w:rPr>
       </w:pPr>
-      <w:bookmarkStart w:id="8" w:name="_GoBack"/>
-      <w:bookmarkEnd w:id="8"/>
     </w:p>
     <w:sectPr>
       <w:pgSz w:w="11906" w:h="16838"/>
-      <w:pgMar w:top="1134" w:right="850" w:bottom="1134" w:left="993" w:header="708" w:footer="708" w:gutter="0"/>
+      <w:pgMar w:top="851" w:right="850" w:bottom="1134" w:left="993" w:header="708" w:footer="708" w:gutter="0"/>
       <w:cols w:space="708"/>
       <w:docGrid w:linePitch="360"/>
     </w:sectPr>
@@ -1740,7 +1740,7 @@
 </file>
 
 <file path=customXml/itemProps1.xml><?xml version="1.0" encoding="utf-8"?>
-<ds:datastoreItem xmlns:ds="http://schemas.openxmlformats.org/officeDocument/2006/customXml" ds:itemID="{30A5B542-268E-47DE-A5A9-79EA6398360A}">
+<ds:datastoreItem xmlns:ds="http://schemas.openxmlformats.org/officeDocument/2006/customXml" ds:itemID="{B836D17D-394B-4D3D-8817-855C1B1F54DE}">
   <ds:schemaRefs>
     <ds:schemaRef ds:uri="http://schemas.openxmlformats.org/officeDocument/2006/bibliography"/>
   </ds:schemaRefs>

</xml_diff>

<commit_message>
Change head signer on title page.
</commit_message>
<xml_diff>
--- a/WorkDivision/WorkDivision/bin/Debug/DivisionTemplate.docx
+++ b/WorkDivision/WorkDivision/bin/Debug/DivisionTemplate.docx
@@ -29,7 +29,7 @@
         <w:rPr>
           <w:rFonts w:ascii="Times New Roman" w:hAnsi="Times New Roman" w:cs="Times New Roman"/>
         </w:rPr>
-        <w:t>Главный инженер</w:t>
+        <w:t>Заместитель директора-</w:t>
       </w:r>
     </w:p>
     <w:p>
@@ -44,21 +44,13 @@
         <w:rPr>
           <w:rFonts w:ascii="Times New Roman" w:hAnsi="Times New Roman" w:cs="Times New Roman"/>
         </w:rPr>
-        <w:t>филиала ОАО «</w:t>
-      </w:r>
-      <w:proofErr w:type="spellStart"/>
-      <w:r>
-        <w:rPr>
-          <w:rFonts w:ascii="Times New Roman" w:hAnsi="Times New Roman" w:cs="Times New Roman"/>
-        </w:rPr>
-        <w:t>Моготекс</w:t>
-      </w:r>
-      <w:proofErr w:type="spellEnd"/>
-      <w:r>
-        <w:rPr>
-          <w:rFonts w:ascii="Times New Roman" w:hAnsi="Times New Roman" w:cs="Times New Roman"/>
-        </w:rPr>
-        <w:t>»</w:t>
+        <w:t>главный</w:t>
+      </w:r>
+      <w:r>
+        <w:rPr>
+          <w:rFonts w:ascii="Times New Roman" w:hAnsi="Times New Roman" w:cs="Times New Roman"/>
+        </w:rPr>
+        <w:t xml:space="preserve"> инженер</w:t>
       </w:r>
     </w:p>
     <w:p>
@@ -73,16 +65,22 @@
         <w:rPr>
           <w:rFonts w:ascii="Times New Roman" w:hAnsi="Times New Roman" w:cs="Times New Roman"/>
         </w:rPr>
-        <w:t xml:space="preserve">в </w:t>
+        <w:t>филиала ОАО «</w:t>
       </w:r>
       <w:proofErr w:type="spellStart"/>
       <w:r>
         <w:rPr>
           <w:rFonts w:ascii="Times New Roman" w:hAnsi="Times New Roman" w:cs="Times New Roman"/>
         </w:rPr>
-        <w:t>г.Кобрине</w:t>
+        <w:t>Моготекс</w:t>
       </w:r>
       <w:proofErr w:type="spellEnd"/>
+      <w:r>
+        <w:rPr>
+          <w:rFonts w:ascii="Times New Roman" w:hAnsi="Times New Roman" w:cs="Times New Roman"/>
+        </w:rPr>
+        <w:t>»</w:t>
+      </w:r>
     </w:p>
     <w:p>
       <w:pPr>
@@ -96,7 +94,32 @@
         <w:rPr>
           <w:rFonts w:ascii="Times New Roman" w:hAnsi="Times New Roman" w:cs="Times New Roman"/>
         </w:rPr>
-        <w:t>______________________</w:t>
+        <w:t xml:space="preserve">в </w:t>
+      </w:r>
+      <w:proofErr w:type="spellStart"/>
+      <w:r>
+        <w:rPr>
+          <w:rFonts w:ascii="Times New Roman" w:hAnsi="Times New Roman" w:cs="Times New Roman"/>
+        </w:rPr>
+        <w:t>г.Кобрине</w:t>
+      </w:r>
+      <w:proofErr w:type="spellEnd"/>
+    </w:p>
+    <w:p>
+      <w:pPr>
+        <w:spacing w:after="0" w:line="276" w:lineRule="auto"/>
+        <w:jc w:val="right"/>
+        <w:rPr>
+          <w:rFonts w:ascii="Times New Roman" w:hAnsi="Times New Roman" w:cs="Times New Roman"/>
+        </w:rPr>
+      </w:pPr>
+      <w:bookmarkStart w:id="0" w:name="_GoBack"/>
+      <w:bookmarkEnd w:id="0"/>
+      <w:r>
+        <w:rPr>
+          <w:rFonts w:ascii="Times New Roman" w:hAnsi="Times New Roman" w:cs="Times New Roman"/>
+        </w:rPr>
+        <w:t>___________Е.В. Панасюк</w:t>
       </w:r>
     </w:p>
     <w:p>
@@ -163,8 +186,8 @@
           <w:szCs w:val="36"/>
         </w:rPr>
       </w:pPr>
-      <w:bookmarkStart w:id="0" w:name="product"/>
-      <w:bookmarkEnd w:id="0"/>
+      <w:bookmarkStart w:id="1" w:name="product"/>
+      <w:bookmarkEnd w:id="1"/>
     </w:p>
     <w:p>
       <w:pPr>
@@ -194,8 +217,8 @@
         </w:rPr>
         <w:t xml:space="preserve"> </w:t>
       </w:r>
-      <w:bookmarkStart w:id="1" w:name="model"/>
-      <w:bookmarkEnd w:id="1"/>
+      <w:bookmarkStart w:id="2" w:name="model"/>
+      <w:bookmarkEnd w:id="2"/>
     </w:p>
     <w:p>
       <w:pPr>
@@ -204,8 +227,8 @@
           <w:rFonts w:ascii="Times New Roman" w:hAnsi="Times New Roman" w:cs="Times New Roman"/>
         </w:rPr>
       </w:pPr>
-      <w:bookmarkStart w:id="2" w:name="mmyy"/>
-      <w:bookmarkEnd w:id="2"/>
+      <w:bookmarkStart w:id="3" w:name="mmyy"/>
+      <w:bookmarkEnd w:id="3"/>
     </w:p>
     <w:p>
       <w:pPr>
@@ -220,8 +243,8 @@
         </w:rPr>
         <w:t xml:space="preserve">Продолжительность обработки </w:t>
       </w:r>
-      <w:bookmarkStart w:id="3" w:name="sumNVR"/>
-      <w:bookmarkEnd w:id="3"/>
+      <w:bookmarkStart w:id="4" w:name="sumNVR"/>
+      <w:bookmarkEnd w:id="4"/>
     </w:p>
     <w:p>
       <w:pPr>
@@ -242,8 +265,8 @@
         </w:rPr>
         <w:t xml:space="preserve"> </w:t>
       </w:r>
-      <w:bookmarkStart w:id="4" w:name="sumItem"/>
-      <w:bookmarkEnd w:id="4"/>
+      <w:bookmarkStart w:id="5" w:name="sumItem"/>
+      <w:bookmarkEnd w:id="5"/>
     </w:p>
     <w:p>
       <w:pPr>
@@ -348,8 +371,8 @@
           <w:rFonts w:ascii="Times New Roman" w:hAnsi="Times New Roman" w:cs="Times New Roman"/>
         </w:rPr>
       </w:pPr>
-      <w:bookmarkStart w:id="5" w:name="Signer1"/>
-      <w:bookmarkEnd w:id="5"/>
+      <w:bookmarkStart w:id="6" w:name="Signer1"/>
+      <w:bookmarkEnd w:id="6"/>
     </w:p>
     <w:p>
       <w:pPr>
@@ -358,8 +381,8 @@
           <w:rFonts w:ascii="Times New Roman" w:hAnsi="Times New Roman" w:cs="Times New Roman"/>
         </w:rPr>
       </w:pPr>
-      <w:bookmarkStart w:id="6" w:name="Signer2"/>
-      <w:bookmarkEnd w:id="6"/>
+      <w:bookmarkStart w:id="7" w:name="Signer2"/>
+      <w:bookmarkEnd w:id="7"/>
     </w:p>
     <w:p>
       <w:pPr>
@@ -410,8 +433,6 @@
           <w:szCs w:val="28"/>
         </w:rPr>
       </w:pPr>
-      <w:bookmarkStart w:id="7" w:name="_GoBack"/>
-      <w:bookmarkEnd w:id="7"/>
       <w:r>
         <w:rPr>
           <w:rFonts w:ascii="Times New Roman" w:hAnsi="Times New Roman" w:cs="Times New Roman"/>
@@ -1740,7 +1761,7 @@
 </file>
 
 <file path=customXml/itemProps1.xml><?xml version="1.0" encoding="utf-8"?>
-<ds:datastoreItem xmlns:ds="http://schemas.openxmlformats.org/officeDocument/2006/customXml" ds:itemID="{B836D17D-394B-4D3D-8817-855C1B1F54DE}">
+<ds:datastoreItem xmlns:ds="http://schemas.openxmlformats.org/officeDocument/2006/customXml" ds:itemID="{1FC1DD4A-720E-4574-A205-23912C784807}">
   <ds:schemaRefs>
     <ds:schemaRef ds:uri="http://schemas.openxmlformats.org/officeDocument/2006/bibliography"/>
   </ds:schemaRefs>

</xml_diff>